<commit_message>
ai que legal ai que sens
</commit_message>
<xml_diff>
--- a/Filmes.docx
+++ b/Filmes.docx
@@ -40,6 +40,11 @@
     <w:p>
       <w:r>
         <w:t xml:space="preserve">Planeta dos macacos </w:t>
+      </w:r>
+    </w:p>
+    <w:p>
+      <w:r>
+        <w:t xml:space="preserve">Senhor dos anéis </w:t>
       </w:r>
     </w:p>
     <w:sectPr>

</xml_diff>